<commit_message>
ultimo commit primeira entrega
</commit_message>
<xml_diff>
--- a/Documento de testes.docx
+++ b/Documento de testes.docx
@@ -16,7 +16,6 @@
         <w:t>Especificação de requisitos</w:t>
       </w:r>
     </w:p>
-    <w:p/>
     <w:p>
       <w:r>
         <w:t>Um time de futebol está com um novo sistema de contrato com seus jogadores e precisa de um sistema para gerenciar seus salários. A ideia para pagamento dos salários é a seguinte:</w:t>
@@ -381,13 +380,16 @@
       <w:pPr>
         <w:rPr>
           <w:rFonts w:ascii="Arial" w:hAnsi="Arial" w:cs="Arial"/>
-          <w:sz w:val="24"/>
-          <w:szCs w:val="24"/>
-        </w:rPr>
-      </w:pPr>
-      <w:r>
-        <w:rPr>
-          <w:rFonts w:ascii="Arial" w:hAnsi="Arial" w:cs="Arial"/>
+          <w:b/>
+          <w:sz w:val="24"/>
+          <w:szCs w:val="24"/>
+        </w:rPr>
+      </w:pPr>
+      <w:bookmarkStart w:id="0" w:name="_GoBack"/>
+      <w:r>
+        <w:rPr>
+          <w:rFonts w:ascii="Arial" w:hAnsi="Arial" w:cs="Arial"/>
+          <w:b/>
           <w:sz w:val="24"/>
           <w:szCs w:val="24"/>
         </w:rPr>
@@ -396,6 +398,7 @@
       <w:r>
         <w:rPr>
           <w:rFonts w:ascii="Arial" w:hAnsi="Arial" w:cs="Arial"/>
+          <w:b/>
           <w:sz w:val="24"/>
           <w:szCs w:val="24"/>
         </w:rPr>
@@ -404,22 +407,14 @@
       <w:r>
         <w:rPr>
           <w:rFonts w:ascii="Arial" w:hAnsi="Arial" w:cs="Arial"/>
-          <w:sz w:val="24"/>
-          <w:szCs w:val="24"/>
-        </w:rPr>
-        <w:t xml:space="preserve"> com </w:t>
-      </w:r>
-      <w:proofErr w:type="spellStart"/>
-      <w:r>
-        <w:rPr>
-          <w:rFonts w:ascii="Arial" w:hAnsi="Arial" w:cs="Arial"/>
-          <w:sz w:val="24"/>
-          <w:szCs w:val="24"/>
-        </w:rPr>
-        <w:t>postman</w:t>
-      </w:r>
-      <w:proofErr w:type="spellEnd"/>
-    </w:p>
+          <w:b/>
+          <w:sz w:val="24"/>
+          <w:szCs w:val="24"/>
+        </w:rPr>
+        <w:t xml:space="preserve"> com postman</w:t>
+      </w:r>
+    </w:p>
+    <w:bookmarkEnd w:id="0"/>
     <w:p>
       <w:pPr>
         <w:pStyle w:val="PargrafodaLista"/>
@@ -523,10 +518,10 @@
           <w:lang w:eastAsia="pt-BR"/>
         </w:rPr>
         <w:drawing>
-          <wp:inline distT="0" distB="0" distL="0" distR="0" wp14:anchorId="593A7941" wp14:editId="5320BEEF">
-            <wp:extent cx="5391150" cy="1495425"/>
-            <wp:effectExtent l="0" t="0" r="0" b="9525"/>
-            <wp:docPr id="2" name="Imagem 2"/>
+          <wp:inline distT="0" distB="0" distL="0" distR="0" wp14:anchorId="47AC99B9" wp14:editId="1180ECEC">
+            <wp:extent cx="5400040" cy="2560320"/>
+            <wp:effectExtent l="0" t="0" r="0" b="0"/>
+            <wp:docPr id="14" name="Imagem 14"/>
             <wp:cNvGraphicFramePr>
               <a:graphicFrameLocks xmlns:a="http://schemas.openxmlformats.org/drawingml/2006/main" noChangeAspect="1"/>
             </wp:cNvGraphicFramePr>
@@ -546,7 +541,7 @@
                   <pic:spPr>
                     <a:xfrm>
                       <a:off x="0" y="0"/>
-                      <a:ext cx="5391150" cy="1495425"/>
+                      <a:ext cx="5400040" cy="2560320"/>
                     </a:xfrm>
                     <a:prstGeom prst="rect">
                       <a:avLst/>
@@ -559,38 +554,6 @@
         </w:drawing>
       </w:r>
     </w:p>
-    <w:p/>
-    <w:p>
-      <w:r>
-        <w:br w:type="page"/>
-      </w:r>
-    </w:p>
-    <w:p>
-      <w:pPr>
-        <w:pStyle w:val="PargrafodaLista"/>
-        <w:numPr>
-          <w:ilvl w:val="0"/>
-          <w:numId w:val="2"/>
-        </w:numPr>
-        <w:spacing w:before="240" w:line="240" w:lineRule="auto"/>
-        <w:jc w:val="both"/>
-        <w:rPr>
-          <w:rFonts w:ascii="Arial" w:hAnsi="Arial" w:cs="Arial"/>
-          <w:b/>
-          <w:sz w:val="24"/>
-          <w:szCs w:val="24"/>
-        </w:rPr>
-      </w:pPr>
-      <w:r>
-        <w:rPr>
-          <w:rFonts w:ascii="Arial" w:hAnsi="Arial" w:cs="Arial"/>
-          <w:sz w:val="24"/>
-          <w:szCs w:val="24"/>
-        </w:rPr>
-        <w:lastRenderedPageBreak/>
-        <w:t>Verificar o tratamento de datas de pagamento invalidas.</w:t>
-      </w:r>
-    </w:p>
     <w:p>
       <w:r>
         <w:rPr>
@@ -598,10 +561,10 @@
           <w:lang w:eastAsia="pt-BR"/>
         </w:rPr>
         <w:drawing>
-          <wp:inline distT="0" distB="0" distL="0" distR="0" wp14:anchorId="7425F0FA" wp14:editId="7097B102">
-            <wp:extent cx="5400040" cy="2731135"/>
-            <wp:effectExtent l="0" t="0" r="0" b="0"/>
-            <wp:docPr id="4" name="Imagem 4"/>
+          <wp:inline distT="0" distB="0" distL="0" distR="0" wp14:anchorId="593A7941" wp14:editId="5320BEEF">
+            <wp:extent cx="5391150" cy="1495425"/>
+            <wp:effectExtent l="0" t="0" r="0" b="9525"/>
+            <wp:docPr id="2" name="Imagem 2"/>
             <wp:cNvGraphicFramePr>
               <a:graphicFrameLocks xmlns:a="http://schemas.openxmlformats.org/drawingml/2006/main" noChangeAspect="1"/>
             </wp:cNvGraphicFramePr>
@@ -621,7 +584,7 @@
                   <pic:spPr>
                     <a:xfrm>
                       <a:off x="0" y="0"/>
-                      <a:ext cx="5400040" cy="2731135"/>
+                      <a:ext cx="5391150" cy="1495425"/>
                     </a:xfrm>
                     <a:prstGeom prst="rect">
                       <a:avLst/>
@@ -636,7 +599,33 @@
     </w:p>
     <w:p>
       <w:r>
-        <w:t>Implementação do método</w:t>
+        <w:br w:type="page"/>
+      </w:r>
+    </w:p>
+    <w:p>
+      <w:pPr>
+        <w:pStyle w:val="PargrafodaLista"/>
+        <w:numPr>
+          <w:ilvl w:val="0"/>
+          <w:numId w:val="2"/>
+        </w:numPr>
+        <w:spacing w:before="240" w:line="240" w:lineRule="auto"/>
+        <w:jc w:val="both"/>
+        <w:rPr>
+          <w:rFonts w:ascii="Arial" w:hAnsi="Arial" w:cs="Arial"/>
+          <w:b/>
+          <w:sz w:val="24"/>
+          <w:szCs w:val="24"/>
+        </w:rPr>
+      </w:pPr>
+      <w:r>
+        <w:rPr>
+          <w:rFonts w:ascii="Arial" w:hAnsi="Arial" w:cs="Arial"/>
+          <w:sz w:val="24"/>
+          <w:szCs w:val="24"/>
+        </w:rPr>
+        <w:lastRenderedPageBreak/>
+        <w:t>Verificar o tratamento de datas de pagamento invalidas.</w:t>
       </w:r>
     </w:p>
     <w:p>
@@ -646,10 +635,10 @@
           <w:lang w:eastAsia="pt-BR"/>
         </w:rPr>
         <w:drawing>
-          <wp:inline distT="0" distB="0" distL="0" distR="0" wp14:anchorId="0A3DAD96" wp14:editId="2EC333C0">
-            <wp:extent cx="5400040" cy="2498090"/>
+          <wp:inline distT="0" distB="0" distL="0" distR="0" wp14:anchorId="7425F0FA" wp14:editId="7097B102">
+            <wp:extent cx="5400040" cy="2731135"/>
             <wp:effectExtent l="0" t="0" r="0" b="0"/>
-            <wp:docPr id="5" name="Imagem 5"/>
+            <wp:docPr id="4" name="Imagem 4"/>
             <wp:cNvGraphicFramePr>
               <a:graphicFrameLocks xmlns:a="http://schemas.openxmlformats.org/drawingml/2006/main" noChangeAspect="1"/>
             </wp:cNvGraphicFramePr>
@@ -669,7 +658,7 @@
                   <pic:spPr>
                     <a:xfrm>
                       <a:off x="0" y="0"/>
-                      <a:ext cx="5400040" cy="2498090"/>
+                      <a:ext cx="5400040" cy="2731135"/>
                     </a:xfrm>
                     <a:prstGeom prst="rect">
                       <a:avLst/>
@@ -684,62 +673,20 @@
     </w:p>
     <w:p>
       <w:r>
-        <w:br w:type="page"/>
-      </w:r>
-    </w:p>
-    <w:p>
-      <w:r>
-        <w:lastRenderedPageBreak/>
-        <w:t xml:space="preserve">Testes de integração com Framework </w:t>
-      </w:r>
-      <w:proofErr w:type="spellStart"/>
-      <w:r>
-        <w:t>Rest</w:t>
-      </w:r>
-      <w:proofErr w:type="spellEnd"/>
-      <w:r>
-        <w:t xml:space="preserve"> </w:t>
-      </w:r>
-      <w:proofErr w:type="spellStart"/>
-      <w:r>
-        <w:t>Assured-Junit</w:t>
-      </w:r>
-      <w:proofErr w:type="spellEnd"/>
-    </w:p>
-    <w:p>
-      <w:pPr>
-        <w:pStyle w:val="PargrafodaLista"/>
-        <w:numPr>
-          <w:ilvl w:val="0"/>
-          <w:numId w:val="2"/>
-        </w:numPr>
-      </w:pPr>
-      <w:r>
-        <w:t>Teste obter jogador do banco</w:t>
-      </w:r>
-    </w:p>
-    <w:p>
-      <w:pPr>
-        <w:ind w:left="153"/>
-      </w:pPr>
-      <w:r>
-        <w:t>Jogador de teste criado manualmente no banco</w:t>
-      </w:r>
-    </w:p>
-    <w:p>
-      <w:pPr>
-        <w:ind w:left="153"/>
-      </w:pPr>
+        <w:t>Implementação do método</w:t>
+      </w:r>
+    </w:p>
+    <w:p>
       <w:r>
         <w:rPr>
           <w:noProof/>
           <w:lang w:eastAsia="pt-BR"/>
         </w:rPr>
         <w:drawing>
-          <wp:inline distT="0" distB="0" distL="0" distR="0" wp14:anchorId="79FFBF9C" wp14:editId="76A94ED0">
-            <wp:extent cx="3505200" cy="2571750"/>
-            <wp:effectExtent l="0" t="0" r="0" b="0"/>
-            <wp:docPr id="6" name="Imagem 6"/>
+          <wp:inline distT="0" distB="0" distL="0" distR="0" wp14:anchorId="59ECADB6" wp14:editId="052BD721">
+            <wp:extent cx="6071915" cy="1847850"/>
+            <wp:effectExtent l="0" t="0" r="5080" b="0"/>
+            <wp:docPr id="15" name="Imagem 15"/>
             <wp:cNvGraphicFramePr>
               <a:graphicFrameLocks xmlns:a="http://schemas.openxmlformats.org/drawingml/2006/main" noChangeAspect="1"/>
             </wp:cNvGraphicFramePr>
@@ -759,7 +706,7 @@
                   <pic:spPr>
                     <a:xfrm>
                       <a:off x="0" y="0"/>
-                      <a:ext cx="3505200" cy="2571750"/>
+                      <a:ext cx="6077723" cy="1849618"/>
                     </a:xfrm>
                     <a:prstGeom prst="rect">
                       <a:avLst/>
@@ -773,30 +720,47 @@
       </w:r>
     </w:p>
     <w:p>
-      <w:pPr>
-        <w:ind w:left="153"/>
-      </w:pPr>
-      <w:r>
-        <w:t>Classe e método de teste de integração</w:t>
-      </w:r>
-      <w:r>
-        <w:t xml:space="preserve"> efetuando teste</w:t>
-      </w:r>
-    </w:p>
-    <w:p>
-      <w:pPr>
-        <w:ind w:left="153"/>
-      </w:pPr>
+      <w:r>
+        <w:br w:type="page"/>
+      </w:r>
+    </w:p>
+    <w:p>
+      <w:pPr>
+        <w:pStyle w:val="PargrafodaLista"/>
+        <w:numPr>
+          <w:ilvl w:val="0"/>
+          <w:numId w:val="2"/>
+        </w:numPr>
+        <w:spacing w:before="240" w:line="240" w:lineRule="auto"/>
+        <w:jc w:val="both"/>
+        <w:rPr>
+          <w:rFonts w:ascii="Arial" w:hAnsi="Arial" w:cs="Arial"/>
+          <w:b/>
+          <w:sz w:val="24"/>
+          <w:szCs w:val="24"/>
+        </w:rPr>
+      </w:pPr>
+      <w:r>
+        <w:rPr>
+          <w:rFonts w:ascii="Arial" w:hAnsi="Arial" w:cs="Arial"/>
+          <w:sz w:val="24"/>
+          <w:szCs w:val="24"/>
+        </w:rPr>
+        <w:lastRenderedPageBreak/>
+        <w:t>Método de buscar ações por jogador no mês para pagamento.</w:t>
+      </w:r>
+    </w:p>
+    <w:p>
       <w:r>
         <w:rPr>
           <w:noProof/>
           <w:lang w:eastAsia="pt-BR"/>
         </w:rPr>
         <w:drawing>
-          <wp:inline distT="0" distB="0" distL="0" distR="0" wp14:anchorId="36F5C3B5" wp14:editId="0E9548C0">
-            <wp:extent cx="5400040" cy="3589655"/>
-            <wp:effectExtent l="0" t="0" r="0" b="0"/>
-            <wp:docPr id="8" name="Imagem 8"/>
+          <wp:inline distT="0" distB="0" distL="0" distR="0" wp14:anchorId="0708E914" wp14:editId="408520FC">
+            <wp:extent cx="5400040" cy="5114925"/>
+            <wp:effectExtent l="0" t="0" r="0" b="9525"/>
+            <wp:docPr id="7" name="Imagem 7"/>
             <wp:cNvGraphicFramePr>
               <a:graphicFrameLocks xmlns:a="http://schemas.openxmlformats.org/drawingml/2006/main" noChangeAspect="1"/>
             </wp:cNvGraphicFramePr>
@@ -816,7 +780,7 @@
                   <pic:spPr>
                     <a:xfrm>
                       <a:off x="0" y="0"/>
-                      <a:ext cx="5400040" cy="3589655"/>
+                      <a:ext cx="5400040" cy="5114925"/>
                     </a:xfrm>
                     <a:prstGeom prst="rect">
                       <a:avLst/>
@@ -831,50 +795,20 @@
     </w:p>
     <w:p>
       <w:r>
-        <w:br w:type="page"/>
-      </w:r>
-    </w:p>
-    <w:p>
-      <w:pPr>
-        <w:ind w:left="153"/>
-      </w:pPr>
-      <w:r>
-        <w:lastRenderedPageBreak/>
-        <w:t>Implementação dos métodos testados</w:t>
-      </w:r>
-    </w:p>
-    <w:p>
-      <w:pPr>
-        <w:ind w:left="153"/>
-      </w:pPr>
-    </w:p>
-    <w:p>
-      <w:pPr>
-        <w:ind w:left="153"/>
-      </w:pPr>
-      <w:proofErr w:type="spellStart"/>
-      <w:r>
-        <w:t>Endpoint</w:t>
-      </w:r>
-      <w:proofErr w:type="spellEnd"/>
-      <w:r>
-        <w:t xml:space="preserve"> da classe jogador</w:t>
-      </w:r>
-    </w:p>
-    <w:p>
-      <w:pPr>
-        <w:ind w:left="153"/>
-      </w:pPr>
+        <w:t>Implementação método</w:t>
+      </w:r>
+    </w:p>
+    <w:p>
       <w:r>
         <w:rPr>
           <w:noProof/>
           <w:lang w:eastAsia="pt-BR"/>
         </w:rPr>
         <w:drawing>
-          <wp:inline distT="0" distB="0" distL="0" distR="0" wp14:anchorId="5F809186" wp14:editId="05782608">
-            <wp:extent cx="4781550" cy="3057525"/>
-            <wp:effectExtent l="0" t="0" r="0" b="9525"/>
-            <wp:docPr id="9" name="Imagem 9"/>
+          <wp:inline distT="0" distB="0" distL="0" distR="0" wp14:anchorId="256F7718" wp14:editId="2FE48E61">
+            <wp:extent cx="5400040" cy="2921000"/>
+            <wp:effectExtent l="0" t="0" r="0" b="0"/>
+            <wp:docPr id="10" name="Imagem 10"/>
             <wp:cNvGraphicFramePr>
               <a:graphicFrameLocks xmlns:a="http://schemas.openxmlformats.org/drawingml/2006/main" noChangeAspect="1"/>
             </wp:cNvGraphicFramePr>
@@ -894,7 +828,7 @@
                   <pic:spPr>
                     <a:xfrm>
                       <a:off x="0" y="0"/>
-                      <a:ext cx="4781550" cy="3057525"/>
+                      <a:ext cx="5400040" cy="2921000"/>
                     </a:xfrm>
                     <a:prstGeom prst="rect">
                       <a:avLst/>
@@ -907,17 +841,60 @@
         </w:drawing>
       </w:r>
     </w:p>
+    <w:p/>
+    <w:p>
+      <w:pPr>
+        <w:rPr>
+          <w:b/>
+        </w:rPr>
+      </w:pPr>
+      <w:r>
+        <w:rPr>
+          <w:b/>
+        </w:rPr>
+        <w:t xml:space="preserve">Testes de integração com Framework </w:t>
+      </w:r>
+      <w:proofErr w:type="spellStart"/>
+      <w:r>
+        <w:rPr>
+          <w:b/>
+        </w:rPr>
+        <w:t>Rest</w:t>
+      </w:r>
+      <w:proofErr w:type="spellEnd"/>
+      <w:r>
+        <w:rPr>
+          <w:b/>
+        </w:rPr>
+        <w:t xml:space="preserve"> </w:t>
+      </w:r>
+      <w:proofErr w:type="spellStart"/>
+      <w:r>
+        <w:rPr>
+          <w:b/>
+        </w:rPr>
+        <w:t>Assured-Junit</w:t>
+      </w:r>
+      <w:proofErr w:type="spellEnd"/>
+    </w:p>
+    <w:p>
+      <w:pPr>
+        <w:pStyle w:val="PargrafodaLista"/>
+        <w:numPr>
+          <w:ilvl w:val="0"/>
+          <w:numId w:val="2"/>
+        </w:numPr>
+      </w:pPr>
+      <w:r>
+        <w:t>Teste obter jogador do banco</w:t>
+      </w:r>
+    </w:p>
     <w:p>
       <w:pPr>
         <w:ind w:left="153"/>
       </w:pPr>
-    </w:p>
-    <w:p>
-      <w:pPr>
-        <w:ind w:left="153"/>
-      </w:pPr>
-      <w:r>
-        <w:t>Serviço da classe jogador</w:t>
+      <w:r>
+        <w:t>Jogador de teste criado manualmente no banco</w:t>
       </w:r>
     </w:p>
     <w:p>
@@ -930,10 +907,10 @@
           <w:lang w:eastAsia="pt-BR"/>
         </w:rPr>
         <w:drawing>
-          <wp:inline distT="0" distB="0" distL="0" distR="0" wp14:anchorId="464CDE8B" wp14:editId="345BB4EE">
-            <wp:extent cx="5400040" cy="3368675"/>
-            <wp:effectExtent l="0" t="0" r="0" b="3175"/>
-            <wp:docPr id="11" name="Imagem 11"/>
+          <wp:inline distT="0" distB="0" distL="0" distR="0" wp14:anchorId="79FFBF9C" wp14:editId="76A94ED0">
+            <wp:extent cx="3505200" cy="2571750"/>
+            <wp:effectExtent l="0" t="0" r="0" b="0"/>
+            <wp:docPr id="6" name="Imagem 6"/>
             <wp:cNvGraphicFramePr>
               <a:graphicFrameLocks xmlns:a="http://schemas.openxmlformats.org/drawingml/2006/main" noChangeAspect="1"/>
             </wp:cNvGraphicFramePr>
@@ -953,7 +930,7 @@
                   <pic:spPr>
                     <a:xfrm>
                       <a:off x="0" y="0"/>
-                      <a:ext cx="5400040" cy="3368675"/>
+                      <a:ext cx="3505200" cy="2571750"/>
                     </a:xfrm>
                     <a:prstGeom prst="rect">
                       <a:avLst/>
@@ -965,8 +942,280 @@
           </wp:inline>
         </w:drawing>
       </w:r>
-      <w:bookmarkStart w:id="0" w:name="_GoBack"/>
-      <w:bookmarkEnd w:id="0"/>
+    </w:p>
+    <w:p>
+      <w:pPr>
+        <w:ind w:left="153"/>
+      </w:pPr>
+      <w:r>
+        <w:t>Classe e método de teste de integração</w:t>
+      </w:r>
+      <w:r>
+        <w:t xml:space="preserve"> efetuando teste</w:t>
+      </w:r>
+    </w:p>
+    <w:p>
+      <w:pPr>
+        <w:ind w:left="153"/>
+      </w:pPr>
+      <w:r>
+        <w:rPr>
+          <w:noProof/>
+          <w:lang w:eastAsia="pt-BR"/>
+        </w:rPr>
+        <w:drawing>
+          <wp:inline distT="0" distB="0" distL="0" distR="0" wp14:anchorId="36F5C3B5" wp14:editId="0E9548C0">
+            <wp:extent cx="6027420" cy="4038362"/>
+            <wp:effectExtent l="0" t="0" r="0" b="635"/>
+            <wp:docPr id="8" name="Imagem 8"/>
+            <wp:cNvGraphicFramePr>
+              <a:graphicFrameLocks xmlns:a="http://schemas.openxmlformats.org/drawingml/2006/main" noChangeAspect="1"/>
+            </wp:cNvGraphicFramePr>
+            <a:graphic xmlns:a="http://schemas.openxmlformats.org/drawingml/2006/main">
+              <a:graphicData uri="http://schemas.openxmlformats.org/drawingml/2006/picture">
+                <pic:pic xmlns:pic="http://schemas.openxmlformats.org/drawingml/2006/picture">
+                  <pic:nvPicPr>
+                    <pic:cNvPr id="1" name=""/>
+                    <pic:cNvPicPr/>
+                  </pic:nvPicPr>
+                  <pic:blipFill>
+                    <a:blip r:embed="rId14"/>
+                    <a:stretch>
+                      <a:fillRect/>
+                    </a:stretch>
+                  </pic:blipFill>
+                  <pic:spPr>
+                    <a:xfrm>
+                      <a:off x="0" y="0"/>
+                      <a:ext cx="6041320" cy="4047675"/>
+                    </a:xfrm>
+                    <a:prstGeom prst="rect">
+                      <a:avLst/>
+                    </a:prstGeom>
+                  </pic:spPr>
+                </pic:pic>
+              </a:graphicData>
+            </a:graphic>
+          </wp:inline>
+        </w:drawing>
+      </w:r>
+    </w:p>
+    <w:p>
+      <w:r>
+        <w:br w:type="page"/>
+      </w:r>
+    </w:p>
+    <w:p>
+      <w:r>
+        <w:lastRenderedPageBreak/>
+        <w:t>Serviço da classe jogador</w:t>
+      </w:r>
+    </w:p>
+    <w:p>
+      <w:pPr>
+        <w:ind w:left="153"/>
+      </w:pPr>
+      <w:r>
+        <w:rPr>
+          <w:noProof/>
+          <w:lang w:eastAsia="pt-BR"/>
+        </w:rPr>
+        <w:drawing>
+          <wp:inline distT="0" distB="0" distL="0" distR="0" wp14:anchorId="464CDE8B" wp14:editId="345BB4EE">
+            <wp:extent cx="5817385" cy="3629025"/>
+            <wp:effectExtent l="0" t="0" r="0" b="0"/>
+            <wp:docPr id="11" name="Imagem 11"/>
+            <wp:cNvGraphicFramePr>
+              <a:graphicFrameLocks xmlns:a="http://schemas.openxmlformats.org/drawingml/2006/main" noChangeAspect="1"/>
+            </wp:cNvGraphicFramePr>
+            <a:graphic xmlns:a="http://schemas.openxmlformats.org/drawingml/2006/main">
+              <a:graphicData uri="http://schemas.openxmlformats.org/drawingml/2006/picture">
+                <pic:pic xmlns:pic="http://schemas.openxmlformats.org/drawingml/2006/picture">
+                  <pic:nvPicPr>
+                    <pic:cNvPr id="1" name=""/>
+                    <pic:cNvPicPr/>
+                  </pic:nvPicPr>
+                  <pic:blipFill>
+                    <a:blip r:embed="rId15"/>
+                    <a:stretch>
+                      <a:fillRect/>
+                    </a:stretch>
+                  </pic:blipFill>
+                  <pic:spPr>
+                    <a:xfrm>
+                      <a:off x="0" y="0"/>
+                      <a:ext cx="5822634" cy="3632300"/>
+                    </a:xfrm>
+                    <a:prstGeom prst="rect">
+                      <a:avLst/>
+                    </a:prstGeom>
+                  </pic:spPr>
+                </pic:pic>
+              </a:graphicData>
+            </a:graphic>
+          </wp:inline>
+        </w:drawing>
+      </w:r>
+    </w:p>
+    <w:p>
+      <w:r>
+        <w:br w:type="page"/>
+      </w:r>
+    </w:p>
+    <w:p>
+      <w:pPr>
+        <w:pStyle w:val="PargrafodaLista"/>
+        <w:numPr>
+          <w:ilvl w:val="0"/>
+          <w:numId w:val="3"/>
+        </w:numPr>
+        <w:spacing w:before="240" w:line="240" w:lineRule="auto"/>
+        <w:ind w:left="426" w:hanging="284"/>
+        <w:jc w:val="both"/>
+        <w:rPr>
+          <w:rFonts w:ascii="Arial" w:hAnsi="Arial" w:cs="Arial"/>
+          <w:b/>
+          <w:sz w:val="24"/>
+          <w:szCs w:val="24"/>
+        </w:rPr>
+      </w:pPr>
+      <w:r>
+        <w:rPr>
+          <w:rFonts w:ascii="Arial" w:hAnsi="Arial" w:cs="Arial"/>
+          <w:sz w:val="24"/>
+          <w:szCs w:val="24"/>
+        </w:rPr>
+        <w:lastRenderedPageBreak/>
+        <w:t>Verificar o método de cálculo de salario</w:t>
+      </w:r>
+    </w:p>
+    <w:p>
+      <w:pPr>
+        <w:spacing w:before="240" w:line="240" w:lineRule="auto"/>
+        <w:ind w:left="142"/>
+        <w:jc w:val="both"/>
+        <w:rPr>
+          <w:rFonts w:ascii="Arial" w:hAnsi="Arial" w:cs="Arial"/>
+          <w:sz w:val="24"/>
+          <w:szCs w:val="24"/>
+        </w:rPr>
+      </w:pPr>
+      <w:r>
+        <w:rPr>
+          <w:rFonts w:ascii="Arial" w:hAnsi="Arial" w:cs="Arial"/>
+          <w:sz w:val="24"/>
+          <w:szCs w:val="24"/>
+        </w:rPr>
+        <w:t>Método</w:t>
+      </w:r>
+      <w:r>
+        <w:rPr>
+          <w:rFonts w:ascii="Arial" w:hAnsi="Arial" w:cs="Arial"/>
+          <w:sz w:val="24"/>
+          <w:szCs w:val="24"/>
+        </w:rPr>
+        <w:t xml:space="preserve"> de testes</w:t>
+      </w:r>
+    </w:p>
+    <w:p>
+      <w:pPr>
+        <w:ind w:left="153"/>
+      </w:pPr>
+      <w:r>
+        <w:rPr>
+          <w:noProof/>
+          <w:lang w:eastAsia="pt-BR"/>
+        </w:rPr>
+        <w:drawing>
+          <wp:inline distT="0" distB="0" distL="0" distR="0" wp14:anchorId="62B01E70" wp14:editId="1C7F0EF1">
+            <wp:extent cx="5838825" cy="3388359"/>
+            <wp:effectExtent l="0" t="0" r="0" b="3175"/>
+            <wp:docPr id="16" name="Imagem 16"/>
+            <wp:cNvGraphicFramePr>
+              <a:graphicFrameLocks xmlns:a="http://schemas.openxmlformats.org/drawingml/2006/main" noChangeAspect="1"/>
+            </wp:cNvGraphicFramePr>
+            <a:graphic xmlns:a="http://schemas.openxmlformats.org/drawingml/2006/main">
+              <a:graphicData uri="http://schemas.openxmlformats.org/drawingml/2006/picture">
+                <pic:pic xmlns:pic="http://schemas.openxmlformats.org/drawingml/2006/picture">
+                  <pic:nvPicPr>
+                    <pic:cNvPr id="1" name=""/>
+                    <pic:cNvPicPr/>
+                  </pic:nvPicPr>
+                  <pic:blipFill>
+                    <a:blip r:embed="rId16"/>
+                    <a:stretch>
+                      <a:fillRect/>
+                    </a:stretch>
+                  </pic:blipFill>
+                  <pic:spPr>
+                    <a:xfrm>
+                      <a:off x="0" y="0"/>
+                      <a:ext cx="5846664" cy="3392908"/>
+                    </a:xfrm>
+                    <a:prstGeom prst="rect">
+                      <a:avLst/>
+                    </a:prstGeom>
+                  </pic:spPr>
+                </pic:pic>
+              </a:graphicData>
+            </a:graphic>
+          </wp:inline>
+        </w:drawing>
+      </w:r>
+    </w:p>
+    <w:p>
+      <w:pPr>
+        <w:ind w:left="153"/>
+      </w:pPr>
+      <w:r>
+        <w:t>Implementação método</w:t>
+      </w:r>
+    </w:p>
+    <w:p>
+      <w:pPr>
+        <w:ind w:left="153"/>
+      </w:pPr>
+      <w:r>
+        <w:rPr>
+          <w:noProof/>
+          <w:lang w:eastAsia="pt-BR"/>
+        </w:rPr>
+        <w:drawing>
+          <wp:inline distT="0" distB="0" distL="0" distR="0" wp14:anchorId="76CBF3F5" wp14:editId="0B7E99D0">
+            <wp:extent cx="5898288" cy="2924175"/>
+            <wp:effectExtent l="0" t="0" r="7620" b="0"/>
+            <wp:docPr id="17" name="Imagem 17"/>
+            <wp:cNvGraphicFramePr>
+              <a:graphicFrameLocks xmlns:a="http://schemas.openxmlformats.org/drawingml/2006/main" noChangeAspect="1"/>
+            </wp:cNvGraphicFramePr>
+            <a:graphic xmlns:a="http://schemas.openxmlformats.org/drawingml/2006/main">
+              <a:graphicData uri="http://schemas.openxmlformats.org/drawingml/2006/picture">
+                <pic:pic xmlns:pic="http://schemas.openxmlformats.org/drawingml/2006/picture">
+                  <pic:nvPicPr>
+                    <pic:cNvPr id="1" name=""/>
+                    <pic:cNvPicPr/>
+                  </pic:nvPicPr>
+                  <pic:blipFill>
+                    <a:blip r:embed="rId17"/>
+                    <a:stretch>
+                      <a:fillRect/>
+                    </a:stretch>
+                  </pic:blipFill>
+                  <pic:spPr>
+                    <a:xfrm>
+                      <a:off x="0" y="0"/>
+                      <a:ext cx="5901151" cy="2925594"/>
+                    </a:xfrm>
+                    <a:prstGeom prst="rect">
+                      <a:avLst/>
+                    </a:prstGeom>
+                  </pic:spPr>
+                </pic:pic>
+              </a:graphicData>
+            </a:graphic>
+          </wp:inline>
+        </w:drawing>
+      </w:r>
     </w:p>
     <w:sectPr>
       <w:pgSz w:w="11906" w:h="16838"/>
@@ -981,6 +1230,119 @@
 <file path=word/numbering.xml><?xml version="1.0" encoding="utf-8"?>
 <w:numbering xmlns:wpc="http://schemas.microsoft.com/office/word/2010/wordprocessingCanvas" xmlns:cx="http://schemas.microsoft.com/office/drawing/2014/chartex" xmlns:mc="http://schemas.openxmlformats.org/markup-compatibility/2006" xmlns:o="urn:schemas-microsoft-com:office:office" xmlns:r="http://schemas.openxmlformats.org/officeDocument/2006/relationships" xmlns:m="http://schemas.openxmlformats.org/officeDocument/2006/math" xmlns:v="urn:schemas-microsoft-com:vml" xmlns:wp14="http://schemas.microsoft.com/office/word/2010/wordprocessingDrawing" xmlns:wp="http://schemas.openxmlformats.org/drawingml/2006/wordprocessingDrawing" xmlns:w10="urn:schemas-microsoft-com:office:word" xmlns:w="http://schemas.openxmlformats.org/wordprocessingml/2006/main" xmlns:w14="http://schemas.microsoft.com/office/word/2010/wordml" xmlns:w15="http://schemas.microsoft.com/office/word/2012/wordml" xmlns:w16se="http://schemas.microsoft.com/office/word/2015/wordml/symex" xmlns:wpg="http://schemas.microsoft.com/office/word/2010/wordprocessingGroup" xmlns:wpi="http://schemas.microsoft.com/office/word/2010/wordprocessingInk" xmlns:wne="http://schemas.microsoft.com/office/word/2006/wordml" xmlns:wps="http://schemas.microsoft.com/office/word/2010/wordprocessingShape" mc:Ignorable="w14 w15 w16se wp14">
   <w:abstractNum w:abstractNumId="0" w15:restartNumberingAfterBreak="0">
+    <w:nsid w:val="4EB2575A"/>
+    <w:multiLevelType w:val="hybridMultilevel"/>
+    <w:tmpl w:val="E4448D46"/>
+    <w:lvl w:ilvl="0" w:tplc="04160001">
+      <w:start w:val="1"/>
+      <w:numFmt w:val="bullet"/>
+      <w:lvlText w:val=""/>
+      <w:lvlJc w:val="left"/>
+      <w:pPr>
+        <w:ind w:left="720" w:hanging="360"/>
+      </w:pPr>
+      <w:rPr>
+        <w:rFonts w:ascii="Symbol" w:hAnsi="Symbol" w:hint="default"/>
+      </w:rPr>
+    </w:lvl>
+    <w:lvl w:ilvl="1" w:tplc="04160003" w:tentative="1">
+      <w:start w:val="1"/>
+      <w:numFmt w:val="bullet"/>
+      <w:lvlText w:val="o"/>
+      <w:lvlJc w:val="left"/>
+      <w:pPr>
+        <w:ind w:left="1440" w:hanging="360"/>
+      </w:pPr>
+      <w:rPr>
+        <w:rFonts w:ascii="Courier New" w:hAnsi="Courier New" w:cs="Courier New" w:hint="default"/>
+      </w:rPr>
+    </w:lvl>
+    <w:lvl w:ilvl="2" w:tplc="04160005" w:tentative="1">
+      <w:start w:val="1"/>
+      <w:numFmt w:val="bullet"/>
+      <w:lvlText w:val=""/>
+      <w:lvlJc w:val="left"/>
+      <w:pPr>
+        <w:ind w:left="2160" w:hanging="360"/>
+      </w:pPr>
+      <w:rPr>
+        <w:rFonts w:ascii="Wingdings" w:hAnsi="Wingdings" w:hint="default"/>
+      </w:rPr>
+    </w:lvl>
+    <w:lvl w:ilvl="3" w:tplc="04160001" w:tentative="1">
+      <w:start w:val="1"/>
+      <w:numFmt w:val="bullet"/>
+      <w:lvlText w:val=""/>
+      <w:lvlJc w:val="left"/>
+      <w:pPr>
+        <w:ind w:left="2880" w:hanging="360"/>
+      </w:pPr>
+      <w:rPr>
+        <w:rFonts w:ascii="Symbol" w:hAnsi="Symbol" w:hint="default"/>
+      </w:rPr>
+    </w:lvl>
+    <w:lvl w:ilvl="4" w:tplc="04160003" w:tentative="1">
+      <w:start w:val="1"/>
+      <w:numFmt w:val="bullet"/>
+      <w:lvlText w:val="o"/>
+      <w:lvlJc w:val="left"/>
+      <w:pPr>
+        <w:ind w:left="3600" w:hanging="360"/>
+      </w:pPr>
+      <w:rPr>
+        <w:rFonts w:ascii="Courier New" w:hAnsi="Courier New" w:cs="Courier New" w:hint="default"/>
+      </w:rPr>
+    </w:lvl>
+    <w:lvl w:ilvl="5" w:tplc="04160005" w:tentative="1">
+      <w:start w:val="1"/>
+      <w:numFmt w:val="bullet"/>
+      <w:lvlText w:val=""/>
+      <w:lvlJc w:val="left"/>
+      <w:pPr>
+        <w:ind w:left="4320" w:hanging="360"/>
+      </w:pPr>
+      <w:rPr>
+        <w:rFonts w:ascii="Wingdings" w:hAnsi="Wingdings" w:hint="default"/>
+      </w:rPr>
+    </w:lvl>
+    <w:lvl w:ilvl="6" w:tplc="04160001" w:tentative="1">
+      <w:start w:val="1"/>
+      <w:numFmt w:val="bullet"/>
+      <w:lvlText w:val=""/>
+      <w:lvlJc w:val="left"/>
+      <w:pPr>
+        <w:ind w:left="5040" w:hanging="360"/>
+      </w:pPr>
+      <w:rPr>
+        <w:rFonts w:ascii="Symbol" w:hAnsi="Symbol" w:hint="default"/>
+      </w:rPr>
+    </w:lvl>
+    <w:lvl w:ilvl="7" w:tplc="04160003" w:tentative="1">
+      <w:start w:val="1"/>
+      <w:numFmt w:val="bullet"/>
+      <w:lvlText w:val="o"/>
+      <w:lvlJc w:val="left"/>
+      <w:pPr>
+        <w:ind w:left="5760" w:hanging="360"/>
+      </w:pPr>
+      <w:rPr>
+        <w:rFonts w:ascii="Courier New" w:hAnsi="Courier New" w:cs="Courier New" w:hint="default"/>
+      </w:rPr>
+    </w:lvl>
+    <w:lvl w:ilvl="8" w:tplc="04160005" w:tentative="1">
+      <w:start w:val="1"/>
+      <w:numFmt w:val="bullet"/>
+      <w:lvlText w:val=""/>
+      <w:lvlJc w:val="left"/>
+      <w:pPr>
+        <w:ind w:left="6480" w:hanging="360"/>
+      </w:pPr>
+      <w:rPr>
+        <w:rFonts w:ascii="Wingdings" w:hAnsi="Wingdings" w:hint="default"/>
+      </w:rPr>
+    </w:lvl>
+  </w:abstractNum>
+  <w:abstractNum w:abstractNumId="1" w15:restartNumberingAfterBreak="0">
     <w:nsid w:val="54C00B60"/>
     <w:multiLevelType w:val="hybridMultilevel"/>
     <w:tmpl w:val="01AEB346"/>
@@ -1093,7 +1455,7 @@
       </w:rPr>
     </w:lvl>
   </w:abstractNum>
-  <w:abstractNum w:abstractNumId="1" w15:restartNumberingAfterBreak="0">
+  <w:abstractNum w:abstractNumId="2" w15:restartNumberingAfterBreak="0">
     <w:nsid w:val="68BA6DC9"/>
     <w:multiLevelType w:val="hybridMultilevel"/>
     <w:tmpl w:val="34AAC6D8"/>
@@ -1207,9 +1569,12 @@
     </w:lvl>
   </w:abstractNum>
   <w:num w:numId="1">
+    <w:abstractNumId w:val="2"/>
+  </w:num>
+  <w:num w:numId="2">
     <w:abstractNumId w:val="1"/>
   </w:num>
-  <w:num w:numId="2">
+  <w:num w:numId="3">
     <w:abstractNumId w:val="0"/>
   </w:num>
 </w:numbering>

</xml_diff>

<commit_message>
apresentação e toques finais
</commit_message>
<xml_diff>
--- a/Documento de testes.docx
+++ b/Documento de testes.docx
@@ -23,7 +23,13 @@
     </w:p>
     <w:p>
       <w:r>
-        <w:t>Todos jogadores terão um salário de 30 mil reais e este pode ser aumentado ou abaixado de acordo com seu desempenho. Tendo seu mínimo sendo 10 mil reais e o teto 100 mil.</w:t>
+        <w:t xml:space="preserve">Todos jogadores terão um salário </w:t>
+      </w:r>
+      <w:r>
+        <w:t>base e</w:t>
+      </w:r>
+      <w:r>
+        <w:t xml:space="preserve"> este pode ser aumentado ou abaixado de acordo com seu desempenho. Tendo seu mínimo sendo 10 mil reais e o teto 100 mil.</w:t>
       </w:r>
     </w:p>
     <w:p>
@@ -34,83 +40,367 @@
         <w:t xml:space="preserve"> pontuações são as seguintes</w:t>
       </w:r>
     </w:p>
-    <w:p>
-      <w:r>
-        <w:t>Gol    1 ponto</w:t>
-      </w:r>
-    </w:p>
-    <w:p>
-      <w:r>
-        <w:t>Assistência 0.5</w:t>
-      </w:r>
-    </w:p>
-    <w:p>
-      <w:r>
-        <w:t>Pênalti sofrido 0,7</w:t>
-      </w:r>
-    </w:p>
-    <w:p>
-      <w:r>
-        <w:t>Pênalti cometido -0,7</w:t>
-      </w:r>
-    </w:p>
-    <w:p>
-      <w:r>
-        <w:t>Falta sofrida 0,3</w:t>
-      </w:r>
-    </w:p>
-    <w:p>
-      <w:r>
-        <w:t>Falta cometida -0,3</w:t>
-      </w:r>
-    </w:p>
-    <w:p>
-      <w:r>
-        <w:t>Impedimento -0,2</w:t>
-      </w:r>
-    </w:p>
-    <w:p>
-      <w:r>
-        <w:t>Passe errado -0,1</w:t>
-      </w:r>
-    </w:p>
-    <w:p>
-      <w:r>
-        <w:t>Cartão amarelo -0,5</w:t>
-      </w:r>
-    </w:p>
-    <w:p>
-      <w:r>
-        <w:t>Cartão vermelho -1</w:t>
-      </w:r>
-    </w:p>
-    <w:p>
-      <w:r>
-        <w:t>Roubada de bola 0,2</w:t>
-      </w:r>
-    </w:p>
-    <w:p>
-      <w:r>
-        <w:t>Gol contra -2</w:t>
-      </w:r>
-    </w:p>
-    <w:p/>
-    <w:p>
-      <w:r>
-        <w:t>Vitoria 2 pontos para todos</w:t>
-      </w:r>
-    </w:p>
-    <w:p>
-      <w:r>
-        <w:t>Empate 0,5</w:t>
-      </w:r>
-    </w:p>
-    <w:p>
-      <w:r>
-        <w:t>Derrota -2 para todos</w:t>
-      </w:r>
-    </w:p>
-    <w:p/>
+    <w:tbl>
+      <w:tblPr>
+        <w:tblStyle w:val="Tabelacomgrade"/>
+        <w:tblW w:w="0" w:type="auto"/>
+        <w:tblLook w:val="04A0" w:firstRow="1" w:lastRow="0" w:firstColumn="1" w:lastColumn="0" w:noHBand="0" w:noVBand="1"/>
+      </w:tblPr>
+      <w:tblGrid>
+        <w:gridCol w:w="4247"/>
+        <w:gridCol w:w="4247"/>
+      </w:tblGrid>
+      <w:tr>
+        <w:tc>
+          <w:tcPr>
+            <w:tcW w:w="4247" w:type="dxa"/>
+          </w:tcPr>
+          <w:p>
+            <w:r>
+              <w:t xml:space="preserve">Gol    </w:t>
+            </w:r>
+          </w:p>
+        </w:tc>
+        <w:tc>
+          <w:tcPr>
+            <w:tcW w:w="4247" w:type="dxa"/>
+          </w:tcPr>
+          <w:p>
+            <w:r>
+              <w:t>1 ponto</w:t>
+            </w:r>
+          </w:p>
+        </w:tc>
+      </w:tr>
+      <w:tr>
+        <w:tc>
+          <w:tcPr>
+            <w:tcW w:w="4247" w:type="dxa"/>
+          </w:tcPr>
+          <w:p>
+            <w:r>
+              <w:t>Assistência</w:t>
+            </w:r>
+          </w:p>
+        </w:tc>
+        <w:tc>
+          <w:tcPr>
+            <w:tcW w:w="4247" w:type="dxa"/>
+          </w:tcPr>
+          <w:p>
+            <w:r>
+              <w:t>0.5</w:t>
+            </w:r>
+          </w:p>
+        </w:tc>
+      </w:tr>
+      <w:tr>
+        <w:tc>
+          <w:tcPr>
+            <w:tcW w:w="4247" w:type="dxa"/>
+          </w:tcPr>
+          <w:p>
+            <w:r>
+              <w:t>Pênalti</w:t>
+            </w:r>
+          </w:p>
+        </w:tc>
+        <w:tc>
+          <w:tcPr>
+            <w:tcW w:w="4247" w:type="dxa"/>
+          </w:tcPr>
+          <w:p>
+            <w:r>
+              <w:t>0.7</w:t>
+            </w:r>
+          </w:p>
+        </w:tc>
+      </w:tr>
+      <w:tr>
+        <w:tc>
+          <w:tcPr>
+            <w:tcW w:w="4247" w:type="dxa"/>
+          </w:tcPr>
+          <w:p>
+            <w:r>
+              <w:t>Pênalti cometido</w:t>
+            </w:r>
+          </w:p>
+        </w:tc>
+        <w:tc>
+          <w:tcPr>
+            <w:tcW w:w="4247" w:type="dxa"/>
+          </w:tcPr>
+          <w:p>
+            <w:r>
+              <w:t>-0.7</w:t>
+            </w:r>
+          </w:p>
+        </w:tc>
+      </w:tr>
+      <w:tr>
+        <w:tc>
+          <w:tcPr>
+            <w:tcW w:w="4247" w:type="dxa"/>
+          </w:tcPr>
+          <w:p>
+            <w:r>
+              <w:t>Falta</w:t>
+            </w:r>
+            <w:r>
+              <w:t xml:space="preserve"> </w:t>
+            </w:r>
+            <w:r>
+              <w:t>sofrida</w:t>
+            </w:r>
+          </w:p>
+        </w:tc>
+        <w:tc>
+          <w:tcPr>
+            <w:tcW w:w="4247" w:type="dxa"/>
+          </w:tcPr>
+          <w:p>
+            <w:r>
+              <w:t>0.3</w:t>
+            </w:r>
+          </w:p>
+        </w:tc>
+      </w:tr>
+      <w:tr>
+        <w:tc>
+          <w:tcPr>
+            <w:tcW w:w="4247" w:type="dxa"/>
+          </w:tcPr>
+          <w:p>
+            <w:r>
+              <w:t>Falta cometida</w:t>
+            </w:r>
+          </w:p>
+        </w:tc>
+        <w:tc>
+          <w:tcPr>
+            <w:tcW w:w="4247" w:type="dxa"/>
+          </w:tcPr>
+          <w:p>
+            <w:r>
+              <w:t>-0,3</w:t>
+            </w:r>
+          </w:p>
+        </w:tc>
+      </w:tr>
+      <w:tr>
+        <w:tc>
+          <w:tcPr>
+            <w:tcW w:w="4247" w:type="dxa"/>
+          </w:tcPr>
+          <w:p>
+            <w:r>
+              <w:t>Impedimento</w:t>
+            </w:r>
+          </w:p>
+        </w:tc>
+        <w:tc>
+          <w:tcPr>
+            <w:tcW w:w="4247" w:type="dxa"/>
+          </w:tcPr>
+          <w:p>
+            <w:r>
+              <w:t>-0,2</w:t>
+            </w:r>
+          </w:p>
+        </w:tc>
+      </w:tr>
+      <w:tr>
+        <w:tc>
+          <w:tcPr>
+            <w:tcW w:w="4247" w:type="dxa"/>
+          </w:tcPr>
+          <w:p>
+            <w:r>
+              <w:t>Passe errado</w:t>
+            </w:r>
+          </w:p>
+        </w:tc>
+        <w:tc>
+          <w:tcPr>
+            <w:tcW w:w="4247" w:type="dxa"/>
+          </w:tcPr>
+          <w:p>
+            <w:r>
+              <w:t>-0,1</w:t>
+            </w:r>
+          </w:p>
+        </w:tc>
+      </w:tr>
+      <w:tr>
+        <w:tc>
+          <w:tcPr>
+            <w:tcW w:w="4247" w:type="dxa"/>
+          </w:tcPr>
+          <w:p>
+            <w:r>
+              <w:t>Cartão amarelo</w:t>
+            </w:r>
+          </w:p>
+        </w:tc>
+        <w:tc>
+          <w:tcPr>
+            <w:tcW w:w="4247" w:type="dxa"/>
+          </w:tcPr>
+          <w:p>
+            <w:r>
+              <w:t>-0,5</w:t>
+            </w:r>
+          </w:p>
+        </w:tc>
+      </w:tr>
+      <w:tr>
+        <w:tc>
+          <w:tcPr>
+            <w:tcW w:w="4247" w:type="dxa"/>
+          </w:tcPr>
+          <w:p>
+            <w:r>
+              <w:t>Cartão vermelho</w:t>
+            </w:r>
+          </w:p>
+        </w:tc>
+        <w:tc>
+          <w:tcPr>
+            <w:tcW w:w="4247" w:type="dxa"/>
+          </w:tcPr>
+          <w:p>
+            <w:r>
+              <w:t>-1</w:t>
+            </w:r>
+          </w:p>
+        </w:tc>
+      </w:tr>
+      <w:tr>
+        <w:tc>
+          <w:tcPr>
+            <w:tcW w:w="4247" w:type="dxa"/>
+          </w:tcPr>
+          <w:p>
+            <w:r>
+              <w:t>Roubada de bola</w:t>
+            </w:r>
+          </w:p>
+        </w:tc>
+        <w:tc>
+          <w:tcPr>
+            <w:tcW w:w="4247" w:type="dxa"/>
+          </w:tcPr>
+          <w:p>
+            <w:r>
+              <w:t>0,2</w:t>
+            </w:r>
+          </w:p>
+        </w:tc>
+      </w:tr>
+      <w:tr>
+        <w:tc>
+          <w:tcPr>
+            <w:tcW w:w="4247" w:type="dxa"/>
+          </w:tcPr>
+          <w:p>
+            <w:r>
+              <w:t>Gol contra</w:t>
+            </w:r>
+          </w:p>
+        </w:tc>
+        <w:tc>
+          <w:tcPr>
+            <w:tcW w:w="4247" w:type="dxa"/>
+          </w:tcPr>
+          <w:p>
+            <w:r>
+              <w:t>-2</w:t>
+            </w:r>
+          </w:p>
+        </w:tc>
+      </w:tr>
+      <w:tr>
+        <w:tc>
+          <w:tcPr>
+            <w:tcW w:w="4247" w:type="dxa"/>
+          </w:tcPr>
+          <w:p/>
+        </w:tc>
+        <w:tc>
+          <w:tcPr>
+            <w:tcW w:w="4247" w:type="dxa"/>
+          </w:tcPr>
+          <w:p/>
+        </w:tc>
+      </w:tr>
+      <w:tr>
+        <w:tc>
+          <w:tcPr>
+            <w:tcW w:w="4247" w:type="dxa"/>
+          </w:tcPr>
+          <w:p>
+            <w:r>
+              <w:t>Vitoria</w:t>
+            </w:r>
+          </w:p>
+        </w:tc>
+        <w:tc>
+          <w:tcPr>
+            <w:tcW w:w="4247" w:type="dxa"/>
+          </w:tcPr>
+          <w:p>
+            <w:r>
+              <w:t>2 pontos para todos</w:t>
+            </w:r>
+          </w:p>
+        </w:tc>
+      </w:tr>
+      <w:tr>
+        <w:tc>
+          <w:tcPr>
+            <w:tcW w:w="4247" w:type="dxa"/>
+          </w:tcPr>
+          <w:p>
+            <w:r>
+              <w:t>Empate</w:t>
+            </w:r>
+          </w:p>
+        </w:tc>
+        <w:tc>
+          <w:tcPr>
+            <w:tcW w:w="4247" w:type="dxa"/>
+          </w:tcPr>
+          <w:p>
+            <w:r>
+              <w:t>0,5 para todos</w:t>
+            </w:r>
+          </w:p>
+        </w:tc>
+      </w:tr>
+      <w:tr>
+        <w:tc>
+          <w:tcPr>
+            <w:tcW w:w="4247" w:type="dxa"/>
+          </w:tcPr>
+          <w:p>
+            <w:r>
+              <w:t>Derrota</w:t>
+            </w:r>
+          </w:p>
+        </w:tc>
+        <w:tc>
+          <w:tcPr>
+            <w:tcW w:w="4247" w:type="dxa"/>
+          </w:tcPr>
+          <w:p>
+            <w:r>
+              <w:t>-2 para todos</w:t>
+            </w:r>
+          </w:p>
+        </w:tc>
+      </w:tr>
+    </w:tbl>
     <w:p/>
     <w:p>
       <w:r>
@@ -164,9 +454,9 @@
         </w:rPr>
         <w:drawing>
           <wp:inline distT="0" distB="0" distL="0" distR="0">
-            <wp:extent cx="5400040" cy="4813264"/>
-            <wp:effectExtent l="0" t="0" r="0" b="6985"/>
-            <wp:docPr id="3" name="Imagem 3" descr="C:\Users\junior.DESKTOP-LE3H6DC\Desktop\trabalho testes\trabalho_testes\modelo banco.png"/>
+            <wp:extent cx="4543425" cy="4648200"/>
+            <wp:effectExtent l="0" t="0" r="9525" b="0"/>
+            <wp:docPr id="9" name="Imagem 9" descr="C:\Users\junior.DESKTOP-LE3H6DC\Desktop\trabalho testes\trabalho_testes\modelo banco.png"/>
             <wp:cNvGraphicFramePr>
               <a:graphicFrameLocks xmlns:a="http://schemas.openxmlformats.org/drawingml/2006/main" noChangeAspect="1"/>
             </wp:cNvGraphicFramePr>
@@ -174,7 +464,7 @@
               <a:graphicData uri="http://schemas.openxmlformats.org/drawingml/2006/picture">
                 <pic:pic xmlns:pic="http://schemas.openxmlformats.org/drawingml/2006/picture">
                   <pic:nvPicPr>
-                    <pic:cNvPr id="0" name="Picture 1" descr="C:\Users\junior.DESKTOP-LE3H6DC\Desktop\trabalho testes\trabalho_testes\modelo banco.png"/>
+                    <pic:cNvPr id="0" name="Picture 2" descr="C:\Users\junior.DESKTOP-LE3H6DC\Desktop\trabalho testes\trabalho_testes\modelo banco.png"/>
                     <pic:cNvPicPr>
                       <a:picLocks noChangeAspect="1" noChangeArrowheads="1"/>
                     </pic:cNvPicPr>
@@ -195,7 +485,7 @@
                   <pic:spPr bwMode="auto">
                     <a:xfrm>
                       <a:off x="0" y="0"/>
-                      <a:ext cx="5400040" cy="4813264"/>
+                      <a:ext cx="4543425" cy="4648200"/>
                     </a:xfrm>
                     <a:prstGeom prst="rect">
                       <a:avLst/>
@@ -385,7 +675,6 @@
           <w:szCs w:val="24"/>
         </w:rPr>
       </w:pPr>
-      <w:bookmarkStart w:id="0" w:name="_GoBack"/>
       <w:r>
         <w:rPr>
           <w:rFonts w:ascii="Arial" w:hAnsi="Arial" w:cs="Arial"/>
@@ -414,7 +703,6 @@
         <w:t xml:space="preserve"> com postman</w:t>
       </w:r>
     </w:p>
-    <w:bookmarkEnd w:id="0"/>
     <w:p>
       <w:pPr>
         <w:pStyle w:val="PargrafodaLista"/>
@@ -751,6 +1039,7 @@
       </w:r>
     </w:p>
     <w:p>
+      <w:bookmarkStart w:id="0" w:name="_GoBack"/>
       <w:r>
         <w:rPr>
           <w:noProof/>
@@ -792,6 +1081,7 @@
           </wp:inline>
         </w:drawing>
       </w:r>
+      <w:bookmarkEnd w:id="0"/>
     </w:p>
     <w:p>
       <w:r>
@@ -2012,6 +2302,25 @@
       <w:contextualSpacing/>
     </w:pPr>
   </w:style>
+  <w:style w:type="table" w:styleId="Tabelacomgrade">
+    <w:name w:val="Table Grid"/>
+    <w:basedOn w:val="Tabelanormal"/>
+    <w:uiPriority w:val="39"/>
+    <w:rsid w:val="00780D16"/>
+    <w:pPr>
+      <w:spacing w:after="0" w:line="240" w:lineRule="auto"/>
+    </w:pPr>
+    <w:tblPr>
+      <w:tblBorders>
+        <w:top w:val="single" w:sz="4" w:space="0" w:color="auto"/>
+        <w:left w:val="single" w:sz="4" w:space="0" w:color="auto"/>
+        <w:bottom w:val="single" w:sz="4" w:space="0" w:color="auto"/>
+        <w:right w:val="single" w:sz="4" w:space="0" w:color="auto"/>
+        <w:insideH w:val="single" w:sz="4" w:space="0" w:color="auto"/>
+        <w:insideV w:val="single" w:sz="4" w:space="0" w:color="auto"/>
+      </w:tblBorders>
+    </w:tblPr>
+  </w:style>
 </w:styles>
 </file>
 

</xml_diff>